<commit_message>
fix some word, code for hum/temp
</commit_message>
<xml_diff>
--- a/docs/docx/Эконом_часть_Максимчик_ДП.docx
+++ b/docs/docx/Эконом_часть_Максимчик_ДП.docx
@@ -12,6 +12,8 @@
         </w:rPr>
       </w:pPr>
       <w:bookmarkStart w:id="0" w:name="_Toc166527677"/>
+      <w:bookmarkStart w:id="1" w:name="_Toc193214906"/>
+      <w:bookmarkStart w:id="2" w:name="_Toc193215135"/>
       <w:r>
         <w:t xml:space="preserve">ТЕХНИКО-ЭКОНОМИЧЕСКОЕ ОБОСНОВАНИЕ РАЗРАБОТКИ И РЕАЛИЗАЦИИ НА РЫНКЕ </w:t>
       </w:r>
@@ -19,6 +21,8 @@
       <w:r>
         <w:t>ANDROID-ПРИЛОЖЕНИЯ ДЛЯ УПРАВЛЕНИЯ И МОНИТОРИНГА УСТРОЙСТВАМИ УМНОГО ДОМА</w:t>
       </w:r>
+      <w:bookmarkEnd w:id="1"/>
+      <w:bookmarkEnd w:id="2"/>
     </w:p>
     <w:p>
       <w:pPr>
@@ -36,6 +40,8 @@
           <w:szCs w:val="26"/>
         </w:rPr>
       </w:pPr>
+      <w:bookmarkStart w:id="3" w:name="_Toc193214907"/>
+      <w:bookmarkStart w:id="4" w:name="_Toc193215136"/>
       <w:r>
         <w:t>Характеристика программного средства</w:t>
       </w:r>
@@ -45,6 +51,8 @@
       <w:r>
         <w:t xml:space="preserve"> разрабатываемого для реализации на рынке</w:t>
       </w:r>
+      <w:bookmarkEnd w:id="3"/>
+      <w:bookmarkEnd w:id="4"/>
     </w:p>
     <w:p>
       <w:pPr>
@@ -56,15 +64,7 @@
         <w:pStyle w:val="af0"/>
       </w:pPr>
       <w:r>
-        <w:t xml:space="preserve">Созданный дипломный проект представляет собой нативное приложение для операционной системы </w:t>
-      </w:r>
-      <w:proofErr w:type="spellStart"/>
-      <w:r>
-        <w:t>Android</w:t>
-      </w:r>
-      <w:proofErr w:type="spellEnd"/>
-      <w:r>
-        <w:t>, которое позволяет пользователям управлять устройствами «умного дома» через протокол MQTT</w:t>
+        <w:t>Созданный дипломный проект представляет собой нативное приложение для операционной системы Android, которое позволяет пользователям управлять устройствами «умного дома» через протокол MQTT</w:t>
       </w:r>
       <w:r>
         <w:t xml:space="preserve"> для </w:t>
@@ -92,31 +92,7 @@
         <w:pStyle w:val="af0"/>
       </w:pPr>
       <w:r>
-        <w:t xml:space="preserve">Целевой аудиторией данного приложения являются пользователи систем «умного дома», которым необходим удобный инструмент для управления устройствами через протокол MQTT. Также потенциальными пользователями могут быть энтузиасты DIY-решений, использующие платформы, такие как Home </w:t>
-      </w:r>
-      <w:proofErr w:type="spellStart"/>
-      <w:r>
-        <w:t>Assistant</w:t>
-      </w:r>
-      <w:proofErr w:type="spellEnd"/>
-      <w:r>
-        <w:t xml:space="preserve">, а также владельцы экосистем </w:t>
-      </w:r>
-      <w:proofErr w:type="spellStart"/>
-      <w:r>
-        <w:t>Aqara</w:t>
-      </w:r>
-      <w:proofErr w:type="spellEnd"/>
-      <w:r>
-        <w:t xml:space="preserve">, Xiaomi, </w:t>
-      </w:r>
-      <w:proofErr w:type="spellStart"/>
-      <w:r>
-        <w:t>Tuya</w:t>
-      </w:r>
-      <w:proofErr w:type="spellEnd"/>
-      <w:r>
-        <w:t xml:space="preserve"> и Яндекс.</w:t>
+        <w:t>Целевой аудиторией данного приложения являются пользователи систем «умного дома», которым необходим удобный инструмент для управления устройствами через протокол MQTT. Также потенциальными пользователями могут быть энтузиасты DIY-решений, использующие платформы, такие как HomeAssistant, а также владельцы экосистем Aqara, Xiaomi, Tuya и Яндекс.</w:t>
       </w:r>
     </w:p>
     <w:p>
@@ -130,23 +106,7 @@
         <w:t>большое количество</w:t>
       </w:r>
       <w:r>
-        <w:t xml:space="preserve"> решений для управления устройствами «умного дома», однако большинство из них ориентированы на конкретные экосистемы, такие как </w:t>
-      </w:r>
-      <w:proofErr w:type="spellStart"/>
-      <w:r>
-        <w:t>Aqara</w:t>
-      </w:r>
-      <w:proofErr w:type="spellEnd"/>
-      <w:r>
-        <w:t xml:space="preserve">, Xiaomi, </w:t>
-      </w:r>
-      <w:proofErr w:type="spellStart"/>
-      <w:r>
-        <w:t>Tuya</w:t>
-      </w:r>
-      <w:proofErr w:type="spellEnd"/>
-      <w:r>
-        <w:t xml:space="preserve"> и Яндекс. Существующие приложения часто имеют ограниченный функционал</w:t>
+        <w:t xml:space="preserve"> решений для управления устройствами «умного дома», однако большинство из них ориентированы на конкретные экосистемы, такие как Aqara, Xiaomi, Tuya и Яндекс. Существующие приложения часто имеют ограниченный функционал</w:t>
       </w:r>
       <w:r>
         <w:t xml:space="preserve"> и </w:t>
@@ -179,9 +139,13 @@
           <w:szCs w:val="26"/>
         </w:rPr>
       </w:pPr>
+      <w:bookmarkStart w:id="5" w:name="_Toc193214908"/>
+      <w:bookmarkStart w:id="6" w:name="_Toc193215137"/>
       <w:r>
         <w:t>Расчет инвестиций в разработку программного средства</w:t>
       </w:r>
+      <w:bookmarkEnd w:id="5"/>
+      <w:bookmarkEnd w:id="6"/>
     </w:p>
     <w:p>
       <w:pPr>
@@ -190,61 +154,36 @@
     </w:p>
     <w:p>
       <w:pPr>
-        <w:pStyle w:val="Diploma-TitleLevel3"/>
-        <w:widowControl/>
-        <w:jc w:val="left"/>
-        <w:rPr>
-          <w:rFonts w:eastAsiaTheme="majorEastAsia" w:cstheme="majorBidi"/>
-          <w:b/>
-          <w:bCs/>
-          <w:color w:val="000000" w:themeColor="text1"/>
-          <w:szCs w:val="26"/>
-        </w:rPr>
-      </w:pPr>
-      <w:r>
-        <w:rPr>
-          <w:b/>
-          <w:bCs/>
-        </w:rPr>
-        <w:t>Расч</w:t>
-      </w:r>
-      <w:r>
-        <w:rPr>
-          <w:b/>
-          <w:bCs/>
-        </w:rPr>
-        <w:t>е</w:t>
-      </w:r>
-      <w:r>
-        <w:rPr>
-          <w:b/>
-          <w:bCs/>
-        </w:rPr>
-        <w:t>т зарплат на основную заработную плату разработчиков</w:t>
-      </w:r>
-    </w:p>
-    <w:p>
-      <w:pPr>
-        <w:pStyle w:val="af0"/>
-      </w:pPr>
-    </w:p>
-    <w:p>
-      <w:pPr>
-        <w:pStyle w:val="af0"/>
-      </w:pPr>
-      <w:r>
-        <w:t>Расч</w:t>
-      </w:r>
-      <w:r>
-        <w:t>е</w:t>
-      </w:r>
-      <w:r>
-        <w:t xml:space="preserve">т затрат на основную заработную плату разработчиков производится исходя из количества людей, которые занимаются разработкой программного продукта, месячной зарплаты каждого участника процесса разработки и сложности выполняемой ими работы. Затраты на основную </w:t>
-      </w:r>
-      <w:r>
-        <w:lastRenderedPageBreak/>
-        <w:t>заработную плату рассчитаны по формуле:</w:t>
-      </w:r>
+        <w:pStyle w:val="3111"/>
+        <w:numPr>
+          <w:ilvl w:val="2"/>
+          <w:numId w:val="1"/>
+        </w:numPr>
+        <w:tabs>
+          <w:tab w:val="clear" w:pos="4254"/>
+          <w:tab w:val="num" w:pos="1134"/>
+        </w:tabs>
+        <w:ind w:left="0" w:firstLine="709"/>
+        <w:rPr>
+          <w:bCs w:val="0"/>
+        </w:rPr>
+      </w:pPr>
+      <w:bookmarkStart w:id="7" w:name="_Toc193214102"/>
+      <w:bookmarkStart w:id="8" w:name="_Toc193215138"/>
+      <w:r>
+        <w:rPr>
+          <w:bCs w:val="0"/>
+        </w:rPr>
+        <w:t>Расчет зарплат на основную заработную плату разработчиков</w:t>
+      </w:r>
+      <w:bookmarkEnd w:id="7"/>
+      <w:r>
+        <w:rPr>
+          <w:bCs w:val="0"/>
+        </w:rPr>
+        <w:t xml:space="preserve"> производится исходя из количества людей, которые занимаются разработкой программного продукта, месячной зарплаты каждого участника процесса разработки и сложности выполняемой ими работы. Затраты на основную заработную плату рассчитаны по формуле:</w:t>
+      </w:r>
+      <w:bookmarkEnd w:id="8"/>
     </w:p>
     <w:p>
       <w:pPr>
@@ -539,6 +478,9 @@
     <w:p>
       <w:pPr>
         <w:pStyle w:val="ae"/>
+        <w:tabs>
+          <w:tab w:val="left" w:pos="1134"/>
+        </w:tabs>
         <w:jc w:val="both"/>
         <w:rPr>
           <w:rFonts w:ascii="Times New Roman" w:hAnsi="Times New Roman" w:cs="Times New Roman"/>
@@ -546,13 +488,51 @@
           <w:szCs w:val="28"/>
         </w:rPr>
       </w:pPr>
-      <w:r>
+    </w:p>
+    <w:p>
+      <w:pPr>
+        <w:pStyle w:val="ae"/>
+        <w:tabs>
+          <w:tab w:val="left" w:pos="1134"/>
+        </w:tabs>
+        <w:jc w:val="both"/>
         <w:rPr>
           <w:rFonts w:ascii="Times New Roman" w:hAnsi="Times New Roman" w:cs="Times New Roman"/>
           <w:sz w:val="28"/>
           <w:szCs w:val="28"/>
         </w:rPr>
-        <w:t>где n – количество исполнителей, занятых разработкой конкретного ПО;</w:t>
+      </w:pPr>
+      <w:r>
+        <w:rPr>
+          <w:rFonts w:ascii="Times New Roman" w:hAnsi="Times New Roman" w:cs="Times New Roman"/>
+          <w:sz w:val="28"/>
+          <w:szCs w:val="28"/>
+        </w:rPr>
+        <w:t xml:space="preserve">где n </w:t>
+      </w:r>
+      <w:r>
+        <w:rPr>
+          <w:rFonts w:ascii="Times New Roman" w:hAnsi="Times New Roman" w:cs="Times New Roman"/>
+          <w:sz w:val="28"/>
+          <w:szCs w:val="28"/>
+        </w:rPr>
+        <w:t>   </w:t>
+      </w:r>
+      <w:r>
+        <w:rPr>
+          <w:rFonts w:ascii="Times New Roman" w:hAnsi="Times New Roman" w:cs="Times New Roman"/>
+          <w:sz w:val="8"/>
+          <w:szCs w:val="8"/>
+        </w:rPr>
+        <w:t> </w:t>
+      </w:r>
+      <w:r>
+        <w:rPr>
+          <w:rFonts w:ascii="Times New Roman" w:hAnsi="Times New Roman" w:cs="Times New Roman"/>
+          <w:sz w:val="28"/>
+          <w:szCs w:val="28"/>
+        </w:rPr>
+        <w:t>– количество исполнителей, занятых разработкой конкретного ПО;</w:t>
       </w:r>
     </w:p>
     <w:p>
@@ -591,7 +571,23 @@
           <w:sz w:val="28"/>
           <w:szCs w:val="28"/>
         </w:rPr>
-        <w:t xml:space="preserve"> – коэффициент, учитывающий процент премий;</w:t>
+        <w:t xml:space="preserve"> </w:t>
+      </w:r>
+      <w:r>
+        <w:rPr>
+          <w:rFonts w:ascii="Times New Roman" w:hAnsi="Times New Roman" w:cs="Times New Roman"/>
+          <w:sz w:val="4"/>
+          <w:szCs w:val="4"/>
+        </w:rPr>
+        <w:t>  </w:t>
+      </w:r>
+      <w:r>
+        <w:rPr>
+          <w:rFonts w:ascii="Times New Roman" w:hAnsi="Times New Roman" w:cs="Times New Roman"/>
+          <w:sz w:val="28"/>
+          <w:szCs w:val="28"/>
+        </w:rPr>
+        <w:t>– коэффициент, учитывающий процент премий;</w:t>
       </w:r>
     </w:p>
     <w:p>
@@ -631,7 +627,21 @@
           <w:rFonts w:cs="Times New Roman"/>
           <w:szCs w:val="28"/>
         </w:rPr>
-        <w:t xml:space="preserve"> – часовая заработная плата </w:t>
+        <w:t xml:space="preserve"> </w:t>
+      </w:r>
+      <w:r>
+        <w:rPr>
+          <w:rFonts w:cs="Times New Roman"/>
+          <w:szCs w:val="28"/>
+        </w:rPr>
+        <w:t> </w:t>
+      </w:r>
+      <w:r>
+        <w:rPr>
+          <w:rFonts w:cs="Times New Roman"/>
+          <w:szCs w:val="28"/>
+        </w:rPr>
+        <w:t xml:space="preserve">– часовая заработная плата </w:t>
       </w:r>
       <w:r>
         <w:rPr>
@@ -681,6 +691,14 @@
         <w:rPr>
           <w:rFonts w:cs="Times New Roman"/>
           <w:szCs w:val="28"/>
+          <w:vertAlign w:val="subscript"/>
+        </w:rPr>
+        <w:t>      </w:t>
+      </w:r>
+      <w:r>
+        <w:rPr>
+          <w:rFonts w:cs="Times New Roman"/>
+          <w:szCs w:val="28"/>
         </w:rPr>
         <w:t xml:space="preserve"> – трудоемкость работ, выполняемых </w:t>
       </w:r>
@@ -711,7 +729,7 @@
         <w:t>о</w:t>
       </w:r>
       <w:r>
-        <w:t xml:space="preserve">бязанности тестирования приложения лежат на инженере-тестировщике. Задачами инженера-программиста, который занимается являются создание модели данных, графического интерфейса, связи между моделью данных и графическим интерфейсом. Инженер-тестировщик занимается выявлением неработоспособных частей приложения, а также оценивает пользовательский опыт, получаемый от использования приложения. </w:t>
+        <w:t xml:space="preserve">бязанности тестирования приложения лежат на инженере-тестировщике. Задачами инженера-программиста, который занимается являются создание модели данных, графического интерфейса, связи между моделью данных и графическим интерфейсом. Инженер-тестировщик занимается выявлением неработоспособных частей приложения. </w:t>
       </w:r>
     </w:p>
     <w:p>
@@ -722,22 +740,14 @@
         <w:t xml:space="preserve">Месячная заработная плата основана на медианных показателях для Junior инженера-программиста за 2024 год по Республике Беларусь, которая составляет примерно 807 долларов США в месяц, а </w:t>
       </w:r>
       <w:r>
-        <w:rPr>
-          <w:highlight w:val="yellow"/>
-        </w:rPr>
         <w:t>для Junior инженера-тестировщика – 466 долларов США</w:t>
       </w:r>
       <w:r>
         <w:t xml:space="preserve"> [</w:t>
       </w:r>
-      <w:proofErr w:type="spellStart"/>
-      <w:r>
-        <w:rPr>
-          <w:highlight w:val="green"/>
-        </w:rPr>
-        <w:t>зп</w:t>
-      </w:r>
-      <w:proofErr w:type="spellEnd"/>
+      <w:r>
+        <w:t>13</w:t>
+      </w:r>
       <w:r>
         <w:t>].</w:t>
       </w:r>
@@ -1184,14 +1194,12 @@
               <w:rPr>
                 <w:sz w:val="28"/>
                 <w:szCs w:val="24"/>
-                <w:highlight w:val="yellow"/>
               </w:rPr>
             </w:pPr>
             <w:r>
               <w:rPr>
                 <w:sz w:val="28"/>
                 <w:szCs w:val="24"/>
-                <w:highlight w:val="yellow"/>
               </w:rPr>
               <w:t>Инженер-тестировщик</w:t>
             </w:r>
@@ -1208,7 +1216,6 @@
               <w:rPr>
                 <w:sz w:val="28"/>
                 <w:szCs w:val="24"/>
-                <w:highlight w:val="yellow"/>
                 <w:lang w:val="en-US"/>
               </w:rPr>
             </w:pPr>
@@ -1216,31 +1223,13 @@
               <w:rPr>
                 <w:sz w:val="28"/>
                 <w:szCs w:val="24"/>
-                <w:highlight w:val="yellow"/>
-              </w:rPr>
-              <w:t>1</w:t>
+              </w:rPr>
+              <w:t>150</w:t>
             </w:r>
             <w:r>
               <w:rPr>
                 <w:sz w:val="28"/>
                 <w:szCs w:val="24"/>
-                <w:highlight w:val="yellow"/>
-              </w:rPr>
-              <w:t>5</w:t>
-            </w:r>
-            <w:r>
-              <w:rPr>
-                <w:sz w:val="28"/>
-                <w:szCs w:val="24"/>
-                <w:highlight w:val="yellow"/>
-              </w:rPr>
-              <w:t>0</w:t>
-            </w:r>
-            <w:r>
-              <w:rPr>
-                <w:sz w:val="28"/>
-                <w:szCs w:val="24"/>
-                <w:highlight w:val="yellow"/>
                 <w:lang w:val="en-US"/>
               </w:rPr>
               <w:t>2,33</w:t>
@@ -1258,7 +1247,6 @@
               <w:rPr>
                 <w:sz w:val="28"/>
                 <w:szCs w:val="24"/>
-                <w:highlight w:val="yellow"/>
                 <w:lang w:val="en-US"/>
               </w:rPr>
             </w:pPr>
@@ -1266,7 +1254,6 @@
               <w:rPr>
                 <w:sz w:val="28"/>
                 <w:szCs w:val="24"/>
-                <w:highlight w:val="yellow"/>
               </w:rPr>
               <w:t>9</w:t>
             </w:r>
@@ -1274,7 +1261,6 @@
               <w:rPr>
                 <w:sz w:val="28"/>
                 <w:szCs w:val="24"/>
-                <w:highlight w:val="yellow"/>
                 <w:lang w:val="en-US"/>
               </w:rPr>
               <w:t>,</w:t>
@@ -1283,7 +1269,6 @@
               <w:rPr>
                 <w:sz w:val="28"/>
                 <w:szCs w:val="24"/>
-                <w:highlight w:val="yellow"/>
               </w:rPr>
               <w:t>3</w:t>
             </w:r>
@@ -1291,7 +1276,6 @@
               <w:rPr>
                 <w:sz w:val="28"/>
                 <w:szCs w:val="24"/>
-                <w:highlight w:val="yellow"/>
                 <w:lang w:val="en-US"/>
               </w:rPr>
               <w:t>9</w:t>
@@ -1309,14 +1293,12 @@
               <w:rPr>
                 <w:sz w:val="28"/>
                 <w:szCs w:val="24"/>
-                <w:highlight w:val="yellow"/>
               </w:rPr>
             </w:pPr>
             <w:r>
               <w:rPr>
                 <w:sz w:val="28"/>
                 <w:szCs w:val="24"/>
-                <w:highlight w:val="yellow"/>
               </w:rPr>
               <w:t>32</w:t>
             </w:r>
@@ -1333,7 +1315,6 @@
               <w:rPr>
                 <w:sz w:val="28"/>
                 <w:szCs w:val="24"/>
-                <w:highlight w:val="yellow"/>
                 <w:lang w:val="en-US"/>
               </w:rPr>
             </w:pPr>
@@ -1341,7 +1322,6 @@
               <w:rPr>
                 <w:sz w:val="28"/>
                 <w:szCs w:val="24"/>
-                <w:highlight w:val="yellow"/>
               </w:rPr>
               <w:t>300</w:t>
             </w:r>
@@ -1349,7 +1329,6 @@
               <w:rPr>
                 <w:sz w:val="28"/>
                 <w:szCs w:val="24"/>
-                <w:highlight w:val="yellow"/>
                 <w:lang w:val="en-US"/>
               </w:rPr>
               <w:t>,46</w:t>
@@ -1517,87 +1496,38 @@
     </w:p>
     <w:p>
       <w:pPr>
-        <w:pStyle w:val="Diploma-TitleLevel3"/>
-        <w:widowControl/>
-        <w:jc w:val="left"/>
-        <w:rPr>
-          <w:rFonts w:eastAsiaTheme="majorEastAsia"/>
-          <w:b/>
-          <w:bCs/>
-        </w:rPr>
-      </w:pPr>
-      <w:r>
-        <w:rPr>
-          <w:b/>
-          <w:bCs/>
+        <w:pStyle w:val="3111"/>
+        <w:numPr>
+          <w:ilvl w:val="2"/>
+          <w:numId w:val="1"/>
+        </w:numPr>
+        <w:tabs>
+          <w:tab w:val="clear" w:pos="4254"/>
+          <w:tab w:val="num" w:pos="1134"/>
+        </w:tabs>
+        <w:ind w:left="0" w:firstLine="709"/>
+        <w:rPr>
+          <w:bCs w:val="0"/>
+        </w:rPr>
+      </w:pPr>
+      <w:bookmarkStart w:id="9" w:name="_Toc193214103"/>
+      <w:bookmarkStart w:id="10" w:name="_Toc193215139"/>
+      <w:r>
+        <w:rPr>
+          <w:bCs w:val="0"/>
           <w:lang w:bidi="hi-IN"/>
         </w:rPr>
-        <w:t>Расч</w:t>
-      </w:r>
-      <w:r>
-        <w:rPr>
-          <w:b/>
-          <w:bCs/>
-          <w:lang w:bidi="hi-IN"/>
-        </w:rPr>
-        <w:t>е</w:t>
-      </w:r>
-      <w:r>
-        <w:rPr>
-          <w:b/>
-          <w:bCs/>
-          <w:lang w:bidi="hi-IN"/>
-        </w:rPr>
-        <w:t>т затрат на дополнительную заработную плату разработчиков</w:t>
-      </w:r>
-      <w:r>
-        <w:rPr>
-          <w:b/>
-          <w:bCs/>
-          <w:lang w:bidi="hi-IN"/>
-        </w:rPr>
-        <w:br/>
-      </w:r>
-    </w:p>
-    <w:p>
-      <w:pPr>
-        <w:pBdr>
-          <w:top w:val="nil"/>
-          <w:left w:val="nil"/>
-          <w:bottom w:val="nil"/>
-          <w:right w:val="nil"/>
-          <w:between w:val="nil"/>
-        </w:pBdr>
-        <w:rPr>
-          <w:rFonts w:cs="Times New Roman"/>
-          <w:bCs/>
-          <w:szCs w:val="28"/>
-        </w:rPr>
-      </w:pPr>
-      <w:r>
-        <w:rPr>
-          <w:rFonts w:cs="Times New Roman"/>
-          <w:bCs/>
-          <w:szCs w:val="28"/>
-        </w:rPr>
-        <w:t xml:space="preserve">Расчет дополнительных выплат, предусмотренных законодательством о труде, осуществлялся по формуле </w:t>
-      </w:r>
-      <w:r>
-        <w:rPr>
-          <w:rFonts w:cs="Times New Roman"/>
-          <w:bCs/>
-          <w:szCs w:val="28"/>
-        </w:rPr>
-        <w:t>7</w:t>
-      </w:r>
-      <w:r>
-        <w:rPr>
-          <w:rFonts w:cs="Times New Roman"/>
-          <w:bCs/>
-          <w:szCs w:val="28"/>
-        </w:rPr>
-        <w:t>.2:</w:t>
-      </w:r>
+        <w:lastRenderedPageBreak/>
+        <w:t>Расчет затрат на дополнительную заработную плату разработчиков</w:t>
+      </w:r>
+      <w:bookmarkEnd w:id="9"/>
+      <w:r>
+        <w:rPr>
+          <w:bCs w:val="0"/>
+        </w:rPr>
+        <w:t>, предусмотренных законодательством о труде, осуществлялся по формуле 7.2:</w:t>
+      </w:r>
+      <w:bookmarkEnd w:id="10"/>
     </w:p>
     <w:p>
       <w:pPr>
@@ -1883,6 +1813,23 @@
         </w:tc>
       </w:tr>
     </w:tbl>
+    <w:p>
+      <w:pPr>
+        <w:pBdr>
+          <w:top w:val="nil"/>
+          <w:left w:val="nil"/>
+          <w:bottom w:val="nil"/>
+          <w:right w:val="nil"/>
+          <w:between w:val="nil"/>
+        </w:pBdr>
+        <w:ind w:firstLine="0"/>
+        <w:rPr>
+          <w:rFonts w:cs="Times New Roman"/>
+          <w:bCs/>
+          <w:szCs w:val="28"/>
+        </w:rPr>
+      </w:pPr>
+    </w:p>
     <w:p>
       <w:pPr>
         <w:pBdr>
@@ -2339,55 +2286,36 @@
     </w:p>
     <w:p>
       <w:pPr>
-        <w:pStyle w:val="Diploma-TitleLevel3"/>
-        <w:widowControl/>
-        <w:jc w:val="left"/>
-        <w:rPr>
-          <w:b/>
-          <w:bCs/>
-        </w:rPr>
-      </w:pPr>
-      <w:r>
-        <w:rPr>
-          <w:b/>
-          <w:bCs/>
+        <w:pStyle w:val="3111"/>
+        <w:numPr>
+          <w:ilvl w:val="2"/>
+          <w:numId w:val="1"/>
+        </w:numPr>
+        <w:tabs>
+          <w:tab w:val="clear" w:pos="4254"/>
+          <w:tab w:val="num" w:pos="1134"/>
+        </w:tabs>
+        <w:ind w:left="0" w:firstLine="709"/>
+        <w:rPr>
+          <w:bCs w:val="0"/>
+        </w:rPr>
+      </w:pPr>
+      <w:bookmarkStart w:id="11" w:name="_Toc193214104"/>
+      <w:bookmarkStart w:id="12" w:name="_Toc193215140"/>
+      <w:r>
+        <w:rPr>
+          <w:bCs w:val="0"/>
         </w:rPr>
         <w:t>Расчет отчислений на социальные нужды</w:t>
       </w:r>
-    </w:p>
-    <w:p>
-      <w:pPr>
-        <w:pStyle w:val="af0"/>
-      </w:pPr>
-    </w:p>
-    <w:p>
-      <w:pPr>
-        <w:rPr>
-          <w:rFonts w:cs="Times New Roman"/>
-          <w:szCs w:val="28"/>
-        </w:rPr>
-      </w:pPr>
-      <w:r>
-        <w:rPr>
-          <w:rFonts w:cs="Times New Roman"/>
-          <w:szCs w:val="28"/>
-        </w:rPr>
-        <w:t xml:space="preserve">Расчет производился в соответствии с действующими законодательными актами по формуле </w:t>
-      </w:r>
-      <w:r>
-        <w:rPr>
-          <w:rFonts w:cs="Times New Roman"/>
-          <w:szCs w:val="28"/>
-        </w:rPr>
-        <w:t>7</w:t>
-      </w:r>
-      <w:r>
-        <w:rPr>
-          <w:rFonts w:cs="Times New Roman"/>
-          <w:szCs w:val="28"/>
-        </w:rPr>
-        <w:t>.3:</w:t>
-      </w:r>
+      <w:bookmarkEnd w:id="11"/>
+      <w:r>
+        <w:rPr>
+          <w:bCs w:val="0"/>
+        </w:rPr>
+        <w:t xml:space="preserve"> производился в соответствии с действующими законодательными актами по формуле 7.3:</w:t>
+      </w:r>
+      <w:bookmarkEnd w:id="12"/>
     </w:p>
     <w:p>
       <w:pPr>
@@ -3158,90 +3086,43 @@
     </w:p>
     <w:p>
       <w:pPr>
-        <w:pStyle w:val="Diploma-TitleLevel3"/>
-        <w:widowControl/>
-        <w:jc w:val="left"/>
-        <w:rPr>
-          <w:b/>
-          <w:bCs/>
-        </w:rPr>
-      </w:pPr>
-      <w:r>
-        <w:rPr>
-          <w:b/>
-          <w:bCs/>
-        </w:rPr>
-        <w:t>Расчет прочих расходов</w:t>
-      </w:r>
-    </w:p>
-    <w:p>
-      <w:pPr>
-        <w:pStyle w:val="af0"/>
-      </w:pPr>
-    </w:p>
-    <w:p>
-      <w:pPr>
-        <w:pBdr>
-          <w:top w:val="nil"/>
-          <w:left w:val="nil"/>
-          <w:bottom w:val="nil"/>
-          <w:right w:val="nil"/>
-          <w:between w:val="nil"/>
-        </w:pBdr>
-        <w:rPr>
-          <w:bCs/>
-          <w:szCs w:val="28"/>
-        </w:rPr>
-      </w:pPr>
-      <w:r>
-        <w:rPr>
-          <w:bCs/>
-          <w:szCs w:val="28"/>
-        </w:rPr>
-        <w:t xml:space="preserve">Прочие </w:t>
-      </w:r>
-      <w:r>
-        <w:rPr>
-          <w:bCs/>
-          <w:szCs w:val="28"/>
-        </w:rPr>
-        <w:t>расходов</w:t>
-      </w:r>
-      <w:r>
-        <w:rPr>
-          <w:bCs/>
-          <w:szCs w:val="28"/>
-        </w:rPr>
-        <w:t xml:space="preserve"> были рассчитаны по формуле</w:t>
-      </w:r>
-      <w:r>
-        <w:rPr>
-          <w:bCs/>
-          <w:szCs w:val="28"/>
-        </w:rPr>
+        <w:pStyle w:val="3111"/>
+        <w:numPr>
+          <w:ilvl w:val="2"/>
+          <w:numId w:val="1"/>
+        </w:numPr>
+        <w:tabs>
+          <w:tab w:val="clear" w:pos="4254"/>
+          <w:tab w:val="num" w:pos="1134"/>
+        </w:tabs>
+        <w:ind w:left="0" w:firstLine="709"/>
+      </w:pPr>
+      <w:bookmarkStart w:id="13" w:name="_Toc193215141"/>
+      <w:r>
+        <w:t xml:space="preserve">Расчет затрат на прочие расходов </w:t>
+      </w:r>
+      <w:r>
+        <w:t xml:space="preserve">был </w:t>
+      </w:r>
+      <w:r>
+        <w:t xml:space="preserve">произведен </w:t>
+      </w:r>
+      <w:r>
+        <w:t>по формуле</w:t>
+      </w:r>
+      <w:r>
         <w:t xml:space="preserve"> </w:t>
       </w:r>
       <w:r>
-        <w:rPr>
-          <w:bCs/>
-          <w:szCs w:val="28"/>
-        </w:rPr>
         <w:t>7</w:t>
       </w:r>
       <w:r>
-        <w:rPr>
-          <w:bCs/>
-          <w:szCs w:val="28"/>
-        </w:rPr>
         <w:t>.4</w:t>
       </w:r>
       <w:r>
-        <w:rPr>
-          <w:bCs/>
-          <w:szCs w:val="28"/>
-        </w:rPr>
         <w:t>:</w:t>
       </w:r>
+      <w:bookmarkEnd w:id="13"/>
     </w:p>
     <w:p>
       <w:pPr>
@@ -3522,7 +3403,6 @@
         <w:rPr>
           <w:szCs w:val="28"/>
         </w:rPr>
-        <w:lastRenderedPageBreak/>
         <w:t xml:space="preserve">где </w:t>
       </w:r>
       <w:r>
@@ -3983,55 +3863,36 @@
     </w:p>
     <w:p>
       <w:pPr>
-        <w:pStyle w:val="Diploma-TitleLevel3"/>
-        <w:widowControl/>
-        <w:jc w:val="left"/>
-        <w:rPr>
-          <w:b/>
-          <w:bCs/>
-          <w:lang w:val="en-US"/>
-        </w:rPr>
-      </w:pPr>
-      <w:r>
-        <w:rPr>
-          <w:b/>
-          <w:bCs/>
+        <w:pStyle w:val="3111"/>
+        <w:numPr>
+          <w:ilvl w:val="2"/>
+          <w:numId w:val="1"/>
+        </w:numPr>
+        <w:tabs>
+          <w:tab w:val="clear" w:pos="4254"/>
+          <w:tab w:val="num" w:pos="1134"/>
+        </w:tabs>
+        <w:ind w:left="0" w:firstLine="709"/>
+        <w:rPr>
+          <w:bCs w:val="0"/>
+        </w:rPr>
+      </w:pPr>
+      <w:bookmarkStart w:id="14" w:name="_Toc193214106"/>
+      <w:bookmarkStart w:id="15" w:name="_Toc193215142"/>
+      <w:r>
+        <w:rPr>
+          <w:bCs w:val="0"/>
         </w:rPr>
         <w:t>Расчет расходов на реализацию</w:t>
       </w:r>
-    </w:p>
-    <w:p>
-      <w:pPr>
-        <w:pBdr>
-          <w:top w:val="nil"/>
-          <w:left w:val="nil"/>
-          <w:bottom w:val="nil"/>
-          <w:right w:val="nil"/>
-          <w:between w:val="nil"/>
-        </w:pBdr>
-        <w:jc w:val="center"/>
-        <w:rPr>
-          <w:bCs/>
-          <w:szCs w:val="28"/>
-        </w:rPr>
-      </w:pPr>
-    </w:p>
-    <w:p>
-      <w:pPr>
-        <w:pStyle w:val="af0"/>
-      </w:pPr>
-      <w:r>
-        <w:t xml:space="preserve">Расходы на реализацию продукта рассчитаны по формуле </w:t>
-      </w:r>
-      <w:r>
-        <w:t>7.</w:t>
-      </w:r>
-      <w:r>
-        <w:t>5</w:t>
-      </w:r>
-      <w:r>
-        <w:t>:</w:t>
-      </w:r>
+      <w:bookmarkEnd w:id="14"/>
+      <w:r>
+        <w:rPr>
+          <w:bCs w:val="0"/>
+        </w:rPr>
+        <w:t xml:space="preserve"> продукта рассчитан по формуле 7.5:</w:t>
+      </w:r>
+      <w:bookmarkEnd w:id="15"/>
     </w:p>
     <w:p>
       <w:pPr>
@@ -4732,13 +4593,6 @@
     </w:p>
     <w:p>
       <w:pPr>
-        <w:rPr>
-          <w:szCs w:val="28"/>
-        </w:rPr>
-      </w:pPr>
-    </w:p>
-    <w:p>
-      <w:pPr>
         <w:ind w:firstLine="0"/>
         <w:rPr>
           <w:szCs w:val="28"/>
@@ -5220,9 +5074,13 @@
         <w:widowControl/>
         <w:jc w:val="left"/>
       </w:pPr>
+      <w:bookmarkStart w:id="16" w:name="_Toc193214909"/>
+      <w:bookmarkStart w:id="17" w:name="_Toc193215143"/>
       <w:r>
         <w:t>Расчёт экономического эффекта от реализации программного средства на рынке</w:t>
       </w:r>
+      <w:bookmarkEnd w:id="16"/>
+      <w:bookmarkEnd w:id="17"/>
     </w:p>
     <w:p>
       <w:pPr>
@@ -5242,71 +5100,73 @@
         <w:pStyle w:val="af0"/>
       </w:pPr>
       <w:r>
-        <w:t xml:space="preserve">Соответственно необходимо создать обоснование возможного объема </w:t>
+        <w:t>Соответственно необходимо создать обоснование возможного объема продаж</w:t>
+      </w:r>
+      <w:r>
+        <w:t xml:space="preserve">, </w:t>
+      </w:r>
+      <w:r>
+        <w:t>количество проданных лицензий расширенной версии программного средства</w:t>
+      </w:r>
+      <w:r>
+        <w:t xml:space="preserve">, </w:t>
+      </w:r>
+      <w:r>
+        <w:t>купленного пользователями.</w:t>
+      </w:r>
+    </w:p>
+    <w:p>
+      <w:pPr>
+        <w:pStyle w:val="af0"/>
+      </w:pPr>
+      <w:r>
+        <w:t xml:space="preserve">В Беларуси проживает около 9,2 миллиона человек, из которых примерно </w:t>
+      </w:r>
+      <w:r>
+        <w:t>8</w:t>
+      </w:r>
+      <w:r>
+        <w:t>,48 миллион</w:t>
+      </w:r>
+      <w:r>
+        <w:t>ов</w:t>
+      </w:r>
+      <w:r>
+        <w:t xml:space="preserve"> являются активными интернет-пользователями</w:t>
+      </w:r>
+      <w:r>
+        <w:t xml:space="preserve"> [</w:t>
+      </w:r>
+      <w:r>
+        <w:t>14</w:t>
+      </w:r>
+      <w:r>
+        <w:t>]</w:t>
+      </w:r>
+      <w:r>
+        <w:t>. По данным [</w:t>
+      </w:r>
+      <w:r>
+        <w:t>15</w:t>
+      </w:r>
+      <w:r>
+        <w:t>], доля пользователей Android среди мобильных ОС в Беларуси на 202</w:t>
+      </w:r>
+      <w:r>
+        <w:t>4</w:t>
+      </w:r>
+      <w:r>
+        <w:t xml:space="preserve"> год составляет </w:t>
+      </w:r>
+      <w:r>
+        <w:t>83</w:t>
+      </w:r>
+      <w:r>
+        <w:t xml:space="preserve">%, что делает платформу наиболее популярной среди </w:t>
       </w:r>
       <w:r>
         <w:lastRenderedPageBreak/>
-        <w:t>продаж</w:t>
-      </w:r>
-      <w:r>
-        <w:t xml:space="preserve">, </w:t>
-      </w:r>
-      <w:r>
-        <w:t>количество проданных лицензий расширенной версии программного средства</w:t>
-      </w:r>
-      <w:r>
-        <w:t xml:space="preserve">, </w:t>
-      </w:r>
-      <w:r>
-        <w:t>купленного пользователями.</w:t>
-      </w:r>
-    </w:p>
-    <w:p>
-      <w:pPr>
-        <w:pStyle w:val="af0"/>
-      </w:pPr>
-      <w:r>
-        <w:t xml:space="preserve">В Беларуси проживает около 9,2 миллиона человек, из которых примерно </w:t>
-      </w:r>
-      <w:r>
-        <w:t>8</w:t>
-      </w:r>
-      <w:r>
-        <w:t>,48 миллион</w:t>
-      </w:r>
-      <w:r>
-        <w:t>ов</w:t>
-      </w:r>
-      <w:r>
-        <w:t xml:space="preserve"> являются активными интернет-пользователями. По данным [</w:t>
-      </w:r>
-      <w:proofErr w:type="spellStart"/>
-      <w:r>
-        <w:t>ист</w:t>
-      </w:r>
-      <w:proofErr w:type="spellEnd"/>
-      <w:r>
-        <w:t xml:space="preserve">], доля пользователей </w:t>
-      </w:r>
-      <w:proofErr w:type="spellStart"/>
-      <w:r>
-        <w:t>Android</w:t>
-      </w:r>
-      <w:proofErr w:type="spellEnd"/>
-      <w:r>
-        <w:t xml:space="preserve"> среди мобильных ОС в Беларуси на 202</w:t>
-      </w:r>
-      <w:r>
-        <w:t>4</w:t>
-      </w:r>
-      <w:r>
-        <w:t xml:space="preserve"> год составляет </w:t>
-      </w:r>
-      <w:r>
-        <w:t>83</w:t>
-      </w:r>
-      <w:r>
-        <w:t xml:space="preserve">%, что делает платформу наиболее популярной среди владельцев смартфонов. </w:t>
+        <w:t xml:space="preserve">владельцев смартфонов. </w:t>
       </w:r>
     </w:p>
     <w:p>
@@ -5630,7 +5490,7 @@
               <w:t>(</w:t>
             </w:r>
             <w:r>
-              <w:t>7.5</w:t>
+              <w:t>7.6</w:t>
             </w:r>
             <w:r>
               <w:t>)</w:t>
@@ -5651,7 +5511,29 @@
         <w:ind w:firstLine="0"/>
       </w:pPr>
       <w:r>
-        <w:t xml:space="preserve">где N – количество копий(лицензий) программного продукта, реализуемое за год, шт.; </w:t>
+        <w:t xml:space="preserve">где </w:t>
+      </w:r>
+      <w:r>
+        <w:rPr>
+          <w:i/>
+          <w:iCs/>
+        </w:rPr>
+        <w:t>N</w:t>
+      </w:r>
+      <w:r>
+        <w:t xml:space="preserve"> </w:t>
+      </w:r>
+      <w:r>
+        <w:t>    </w:t>
+      </w:r>
+      <w:r>
+        <w:t>– количество копий</w:t>
+      </w:r>
+      <w:r>
+        <w:t xml:space="preserve"> </w:t>
+      </w:r>
+      <w:r>
+        <w:t xml:space="preserve">программного продукта, реализуемое за год, шт.; </w:t>
       </w:r>
     </w:p>
     <w:p>
@@ -5699,27 +5581,6 @@
         <w:ind w:firstLine="426"/>
       </w:pPr>
       <m:oMath>
-        <m:r>
-          <m:rPr>
-            <m:sty m:val="p"/>
-          </m:rPr>
-          <w:rPr>
-            <w:rFonts w:ascii="Cambria Math" w:hAnsi="Cambria Math" w:cs="Times New Roman"/>
-            <w:szCs w:val="28"/>
-          </w:rPr>
-          <m:t>N</m:t>
-        </m:r>
-      </m:oMath>
-      <w:r>
-        <w:t xml:space="preserve"> – количество приобретённых лицензий;</w:t>
-      </w:r>
-    </w:p>
-    <w:p>
-      <w:pPr>
-        <w:pStyle w:val="af0"/>
-        <w:ind w:firstLine="426"/>
-      </w:pPr>
-      <m:oMath>
         <m:sSub>
           <m:sSubPr>
             <m:ctrlPr>
@@ -5750,7 +5611,13 @@
         </m:sSub>
       </m:oMath>
       <w:r>
-        <w:t xml:space="preserve"> – ставка налога на добавленную стоимость, %.</w:t>
+        <w:t xml:space="preserve"> </w:t>
+      </w:r>
+      <w:r>
+        <w:t> </w:t>
+      </w:r>
+      <w:r>
+        <w:t>– ставка налога на добавленную стоимость, %.</w:t>
       </w:r>
     </w:p>
     <w:p>
@@ -5764,7 +5631,13 @@
         <w:t>4</w:t>
       </w:r>
       <w:r>
-        <w:t xml:space="preserve"> года, в соответствии с действующим законодательством Республики Беларусь, составляет 20%. Используя данное значение, посчитаем НДС:</w:t>
+        <w:t xml:space="preserve"> года, в соответствии с действующим законодательством Республики Беларусь, составляет 20%. Используя данное значение</w:t>
+      </w:r>
+      <w:r>
+        <w:t xml:space="preserve"> ставки налога</w:t>
+      </w:r>
+      <w:r>
+        <w:t>, посчитаем НДС:</w:t>
       </w:r>
     </w:p>
     <w:p>
@@ -6245,13 +6118,7 @@
               <w:t>(</w:t>
             </w:r>
             <w:r>
-              <w:t>7.</w:t>
-            </w:r>
-            <w:r>
-              <w:rPr>
-                <w:lang w:val="en-US"/>
-              </w:rPr>
-              <w:t>6</w:t>
+              <w:t>7.7</w:t>
             </w:r>
             <w:r>
               <w:t>)</w:t>
@@ -6267,6 +6134,9 @@
     </w:p>
     <w:p>
       <w:pPr>
+        <w:tabs>
+          <w:tab w:val="left" w:pos="426"/>
+        </w:tabs>
         <w:ind w:firstLine="0"/>
         <w:rPr>
           <w:rFonts w:eastAsiaTheme="minorEastAsia"/>
@@ -6290,7 +6160,19 @@
         <w:rPr>
           <w:rFonts w:eastAsiaTheme="minorEastAsia"/>
         </w:rPr>
-        <w:t xml:space="preserve"> – количество копий(лицензий) программного продукта, реализуемое за год, шт.; </w:t>
+        <w:t xml:space="preserve"> </w:t>
+      </w:r>
+      <w:r>
+        <w:rPr>
+          <w:rFonts w:eastAsiaTheme="minorEastAsia"/>
+        </w:rPr>
+        <w:t>      </w:t>
+      </w:r>
+      <w:r>
+        <w:rPr>
+          <w:rFonts w:eastAsiaTheme="minorEastAsia"/>
+        </w:rPr>
+        <w:t xml:space="preserve">– количество копий программного продукта, реализуемое за год, шт.; </w:t>
       </w:r>
     </w:p>
     <w:p>
@@ -6317,7 +6199,13 @@
         <w:rPr>
           <w:rFonts w:eastAsiaTheme="minorEastAsia"/>
         </w:rPr>
-        <w:t xml:space="preserve"> – отпускная цена копии программного средства, р.; </w:t>
+        <w:t xml:space="preserve">   </w:t>
+      </w:r>
+      <w:r>
+        <w:rPr>
+          <w:rFonts w:eastAsiaTheme="minorEastAsia"/>
+        </w:rPr>
+        <w:t xml:space="preserve">– отпускная цена копии программного средства, р.; </w:t>
       </w:r>
     </w:p>
     <w:p>
@@ -6339,7 +6227,13 @@
         <w:rPr>
           <w:rFonts w:eastAsiaTheme="minorEastAsia"/>
         </w:rPr>
-        <w:t xml:space="preserve"> – сумма налога на добавленную стоимость, р.;</w:t>
+        <w:t xml:space="preserve">  </w:t>
+      </w:r>
+      <w:r>
+        <w:rPr>
+          <w:rFonts w:eastAsiaTheme="minorEastAsia"/>
+        </w:rPr>
+        <w:t>– сумма налога на добавленную стоимость, р.;</w:t>
       </w:r>
     </w:p>
     <w:p>
@@ -6353,6 +6247,7 @@
         <w:rPr>
           <w:rFonts w:eastAsiaTheme="minorEastAsia"/>
         </w:rPr>
+        <w:lastRenderedPageBreak/>
         <w:t>Н</w:t>
       </w:r>
       <w:r>
@@ -6366,11 +6261,28 @@
         <w:rPr>
           <w:rFonts w:eastAsiaTheme="minorEastAsia"/>
         </w:rPr>
-        <w:t xml:space="preserve"> – ставка налога на прибыль, %; </w:t>
-      </w:r>
-    </w:p>
-    <w:p>
-      <w:pPr>
+        <w:t xml:space="preserve">     </w:t>
+      </w:r>
+      <w:r>
+        <w:rPr>
+          <w:rFonts w:eastAsiaTheme="minorEastAsia"/>
+          <w:sz w:val="8"/>
+          <w:szCs w:val="4"/>
+        </w:rPr>
+        <w:t> </w:t>
+      </w:r>
+      <w:r>
+        <w:rPr>
+          <w:rFonts w:eastAsiaTheme="minorEastAsia"/>
+        </w:rPr>
+        <w:t xml:space="preserve">– ставка налога на прибыль, %; </w:t>
+      </w:r>
+    </w:p>
+    <w:p>
+      <w:pPr>
+        <w:tabs>
+          <w:tab w:val="left" w:pos="1276"/>
+        </w:tabs>
         <w:ind w:firstLine="426"/>
         <w:rPr>
           <w:rFonts w:eastAsiaTheme="minorEastAsia"/>
@@ -6407,19 +6319,25 @@
         <w:rPr>
           <w:rFonts w:eastAsiaTheme="minorEastAsia"/>
         </w:rPr>
-        <w:t xml:space="preserve"> – рентабельность продаж копий.</w:t>
-      </w:r>
-    </w:p>
-    <w:p>
-      <w:pPr>
+        <w:t xml:space="preserve">    </w:t>
+      </w:r>
+      <w:r>
         <w:rPr>
           <w:rFonts w:eastAsiaTheme="minorEastAsia"/>
         </w:rPr>
-      </w:pPr>
-      <w:r>
+        <w:t>– рентабельность продаж копий.</w:t>
+      </w:r>
+    </w:p>
+    <w:p>
+      <w:pPr>
         <w:rPr>
           <w:rFonts w:eastAsiaTheme="minorEastAsia"/>
         </w:rPr>
+      </w:pPr>
+      <w:r>
+        <w:rPr>
+          <w:rFonts w:eastAsiaTheme="minorEastAsia"/>
+        </w:rPr>
         <w:t>Ставка налога на прибыль, согласно действующему законодательству</w:t>
       </w:r>
       <w:r>
@@ -6438,7 +6356,13 @@
         <w:rPr>
           <w:rFonts w:eastAsiaTheme="minorEastAsia"/>
         </w:rPr>
-        <w:t>30%.</w:t>
+        <w:t>20</w:t>
+      </w:r>
+      <w:r>
+        <w:rPr>
+          <w:rFonts w:eastAsiaTheme="minorEastAsia"/>
+        </w:rPr>
+        <w:t>%.</w:t>
       </w:r>
       <w:r>
         <w:rPr>
@@ -6658,7 +6582,7 @@
                           <w:rPr>
                             <w:rFonts w:ascii="Cambria Math" w:hAnsi="Cambria Math"/>
                           </w:rPr>
-                          <m:t>30</m:t>
+                          <m:t>20</m:t>
                         </m:r>
                       </m:num>
                       <m:den>
@@ -6685,7 +6609,7 @@
                   <w:rPr>
                     <w:rFonts w:ascii="Cambria Math" w:eastAsiaTheme="minorEastAsia" w:hAnsi="Cambria Math"/>
                   </w:rPr>
-                  <m:t>=8 417 р.</m:t>
+                  <m:t>=9 620 р.</m:t>
                 </m:r>
               </m:oMath>
             </m:oMathPara>
@@ -6721,12 +6645,13 @@
         <w:widowControl/>
         <w:jc w:val="left"/>
       </w:pPr>
+      <w:bookmarkStart w:id="18" w:name="_Toc193214910"/>
+      <w:bookmarkStart w:id="19" w:name="_Toc193215144"/>
       <w:r>
         <w:t>Расчет показателей экономической эффективности разработки и реализации программного средства на рынке</w:t>
       </w:r>
-      <w:r>
-        <w:t>\</w:t>
-      </w:r>
+      <w:bookmarkEnd w:id="18"/>
+      <w:bookmarkEnd w:id="19"/>
     </w:p>
     <w:p>
       <w:pPr>
@@ -6738,7 +6663,13 @@
         <w:pStyle w:val="af0"/>
       </w:pPr>
       <w:r>
-        <w:t>Для того, чтобы оценить экономическую эффективность разработки и реализации программного средства на рынке, необходимо рассмотреть результат сравнения затрат на разработку данного программного продукта, а также полученный прирост чистой прибыли за год.</w:t>
+        <w:t>Для того, чтобы оценить экономическую эффективность разработки и реализации программного средства на рынке, необходимо рассмотреть результат сравнения затрат на разработку данного программного продукта, а также полученный прирост чистой прибыли за год</w:t>
+      </w:r>
+      <w:r>
+        <w:t xml:space="preserve"> после внедрения программного обеспечения</w:t>
+      </w:r>
+      <w:r>
+        <w:t>.</w:t>
       </w:r>
     </w:p>
     <w:p>
@@ -6825,9 +6756,9 @@
         <w:tblLook w:val="04A0" w:firstRow="1" w:lastRow="0" w:firstColumn="1" w:lastColumn="0" w:noHBand="0" w:noVBand="1"/>
       </w:tblPr>
       <w:tblGrid>
-        <w:gridCol w:w="308"/>
-        <w:gridCol w:w="7497"/>
-        <w:gridCol w:w="1555"/>
+        <w:gridCol w:w="354"/>
+        <w:gridCol w:w="7544"/>
+        <w:gridCol w:w="1462"/>
       </w:tblGrid>
       <w:tr>
         <w:trPr>
@@ -6852,6 +6783,10 @@
           <w:p>
             <w:pPr>
               <w:jc w:val="center"/>
+              <w:rPr>
+                <w:i/>
+                <w:lang w:val="en-US"/>
+              </w:rPr>
             </w:pPr>
             <m:oMathPara>
               <m:oMath>
@@ -6994,7 +6929,7 @@
                   <w:rPr>
                     <w:rFonts w:ascii="Cambria Math" w:hAnsi="Cambria Math"/>
                   </w:rPr>
-                  <m:t>∙100%</m:t>
+                  <m:t>∙100%,</m:t>
                 </m:r>
               </m:oMath>
             </m:oMathPara>
@@ -7010,22 +6945,22 @@
               <w:jc w:val="right"/>
             </w:pPr>
             <w:r>
+              <w:rPr>
+                <w:lang w:val="en-US"/>
+              </w:rPr>
               <w:t>(</w:t>
             </w:r>
             <w:r>
+              <w:t>7</w:t>
+            </w:r>
+            <w:r>
               <w:rPr>
                 <w:lang w:val="en-US"/>
               </w:rPr>
-              <w:t>(</w:t>
-            </w:r>
-            <w:r>
-              <w:t>7</w:t>
-            </w:r>
-            <w:r>
-              <w:rPr>
-                <w:lang w:val="en-US"/>
-              </w:rPr>
-              <w:t>.7</w:t>
+              <w:t>.</w:t>
+            </w:r>
+            <w:r>
+              <w:t>8</w:t>
             </w:r>
             <w:r>
               <w:t>)</w:t>
@@ -7036,12 +6971,10 @@
     </w:tbl>
     <w:p>
       <w:pPr>
-        <w:pStyle w:val="af0"/>
-      </w:pPr>
-    </w:p>
-    <w:p>
-      <w:pPr>
-        <w:ind w:firstLine="0"/>
+        <w:tabs>
+          <w:tab w:val="left" w:pos="1276"/>
+        </w:tabs>
+        <w:ind w:left="1276" w:hanging="1276"/>
         <w:rPr>
           <w:rFonts w:eastAsiaTheme="minorEastAsia"/>
         </w:rPr>
@@ -7097,7 +7030,31 @@
         <w:rPr>
           <w:rFonts w:eastAsiaTheme="minorEastAsia"/>
         </w:rPr>
-        <w:t xml:space="preserve"> – прирост чистой прибыли, полученной от реализации программного средства на рынке информационных технологий, р.;</w:t>
+        <w:t xml:space="preserve"> </w:t>
+      </w:r>
+      <w:r>
+        <w:rPr>
+          <w:rFonts w:eastAsiaTheme="minorEastAsia"/>
+        </w:rPr>
+        <w:t> </w:t>
+      </w:r>
+      <w:r>
+        <w:rPr>
+          <w:rFonts w:eastAsiaTheme="minorEastAsia"/>
+        </w:rPr>
+        <w:t>– прирост чистой прибыли, полученной от реализации программного</w:t>
+      </w:r>
+      <w:r>
+        <w:rPr>
+          <w:rFonts w:eastAsiaTheme="minorEastAsia"/>
+        </w:rPr>
+        <w:t xml:space="preserve"> </w:t>
+      </w:r>
+      <w:r>
+        <w:rPr>
+          <w:rFonts w:eastAsiaTheme="minorEastAsia"/>
+        </w:rPr>
+        <w:t>средства на рынке информационных технологий, р.;</w:t>
       </w:r>
     </w:p>
     <w:p>
@@ -7130,7 +7087,19 @@
         <w:rPr>
           <w:rFonts w:eastAsiaTheme="minorEastAsia"/>
         </w:rPr>
-        <w:t xml:space="preserve"> – затраты на разработку и реализацию программного средства, р.</w:t>
+        <w:t xml:space="preserve"> </w:t>
+      </w:r>
+      <w:r>
+        <w:rPr>
+          <w:rFonts w:eastAsiaTheme="minorEastAsia"/>
+        </w:rPr>
+        <w:t>    </w:t>
+      </w:r>
+      <w:r>
+        <w:rPr>
+          <w:rFonts w:eastAsiaTheme="minorEastAsia"/>
+        </w:rPr>
+        <w:t>– затраты на разработку и реализацию программного средства, р.</w:t>
       </w:r>
     </w:p>
     <w:p>
@@ -7212,7 +7181,7 @@
                       <w:rPr>
                         <w:rFonts w:ascii="Cambria Math" w:eastAsiaTheme="minorEastAsia" w:hAnsi="Cambria Math"/>
                       </w:rPr>
-                      <m:t>8 417</m:t>
+                      <m:t>9 620</m:t>
                     </m:r>
                     <m:r>
                       <m:rPr>
@@ -7239,7 +7208,7 @@
                       <w:rPr>
                         <w:rFonts w:ascii="Cambria Math" w:hAnsi="Cambria Math"/>
                       </w:rPr>
-                      <m:t>6 329</m:t>
+                      <m:t>8 016</m:t>
                     </m:r>
                   </m:den>
                 </m:f>
@@ -7250,23 +7219,7 @@
                   <w:rPr>
                     <w:rFonts w:ascii="Cambria Math" w:hAnsi="Cambria Math"/>
                   </w:rPr>
-                  <m:t>∙100%=6</m:t>
-                </m:r>
-                <m:r>
-                  <w:rPr>
-                    <w:rFonts w:ascii="Cambria Math" w:hAnsi="Cambria Math"/>
-                    <w:lang w:val="en-US"/>
-                  </w:rPr>
-                  <m:t>,3</m:t>
-                </m:r>
-                <m:r>
-                  <m:rPr>
-                    <m:sty m:val="p"/>
-                  </m:rPr>
-                  <w:rPr>
-                    <w:rFonts w:ascii="Cambria Math" w:hAnsi="Cambria Math"/>
-                  </w:rPr>
-                  <m:t>%</m:t>
+                  <m:t>∙100%=20%</m:t>
                 </m:r>
               </m:oMath>
             </m:oMathPara>
@@ -7305,9 +7258,13 @@
         <w:widowControl/>
         <w:jc w:val="left"/>
       </w:pPr>
+      <w:bookmarkStart w:id="20" w:name="_Toc193214911"/>
+      <w:bookmarkStart w:id="21" w:name="_Toc193215145"/>
       <w:r>
         <w:t>Вывод об экономической целесообразности реализации проектного решения</w:t>
       </w:r>
+      <w:bookmarkEnd w:id="20"/>
+      <w:bookmarkEnd w:id="21"/>
     </w:p>
     <w:p>
       <w:pPr>
@@ -7316,7 +7273,11 @@
     </w:p>
     <w:p>
       <w:r>
-        <w:t xml:space="preserve">Проведенные расчеты технико-экономического обоснования позволяют сделать предварительный вывод о целесообразности разработки программного продукта для умного дома. Общая сумма затрат на его разработку и реализацию составила </w:t>
+        <w:t xml:space="preserve">Проведенные расчеты технико-экономического обоснования позволяют сделать предварительный вывод о целесообразности разработки </w:t>
+      </w:r>
+      <w:r>
+        <w:lastRenderedPageBreak/>
+        <w:t xml:space="preserve">программного продукта для умного дома. Общая сумма затрат на его разработку и реализацию составила </w:t>
       </w:r>
       <w:r>
         <w:rPr>
@@ -7354,13 +7315,7 @@
     </w:p>
     <w:p>
       <w:r>
-        <w:t>Прогнозируемый прирост чистой прибыли за год, основанный на предполагаемом объеме продаж в размере 5 000 расширенных версий в год, составляет 8 417 белорусских рублей. Рентабельность инвестиций за год оценивается в 6</w:t>
-      </w:r>
-      <w:r>
-        <w:t>,3</w:t>
-      </w:r>
-      <w:r>
-        <w:t>%.</w:t>
+        <w:t>Прогнозируемый прирост чистой прибыли за год, основанный на предполагаемом объеме продаж в размере 5 000 расширенных версий в год, составляет 9 620 белорусских рублей. Рентабельность инвестиций за год оценивается в 20%.</w:t>
       </w:r>
     </w:p>
     <w:p>
@@ -8382,6 +8337,7 @@
       <w:numPr>
         <w:ilvl w:val="1"/>
       </w:numPr>
+      <w:ind w:firstLine="709"/>
     </w:pPr>
     <w:rPr>
       <w:rFonts w:eastAsiaTheme="majorEastAsia" w:cstheme="majorBidi"/>
@@ -8741,6 +8697,44 @@
       <w:lang w:eastAsia="zh-CN" w:bidi="hi-IN"/>
     </w:rPr>
   </w:style>
+  <w:style w:type="paragraph" w:customStyle="1" w:styleId="3111">
+    <w:name w:val="Список 3111"/>
+    <w:basedOn w:val="Diploma-TitleLevel3"/>
+    <w:link w:val="31110"/>
+    <w:qFormat/>
+    <w:rsid w:val="0026697F"/>
+    <w:pPr>
+      <w:widowControl/>
+      <w:numPr>
+        <w:numId w:val="2"/>
+      </w:numPr>
+      <w:tabs>
+        <w:tab w:val="clear" w:pos="360"/>
+        <w:tab w:val="num" w:pos="1134"/>
+      </w:tabs>
+      <w:ind w:left="0" w:firstLine="709"/>
+    </w:pPr>
+    <w:rPr>
+      <w:bCs/>
+      <w:noProof w:val="0"/>
+    </w:rPr>
+  </w:style>
+  <w:style w:type="character" w:customStyle="1" w:styleId="31110">
+    <w:name w:val="Список 3111 Знак"/>
+    <w:basedOn w:val="Diploma-TitleLevel3Char"/>
+    <w:link w:val="3111"/>
+    <w:rsid w:val="0026697F"/>
+    <w:rPr>
+      <w:rFonts w:ascii="Times New Roman" w:eastAsia="Times New Roman" w:hAnsi="Times New Roman" w:cs="Times New Roman"/>
+      <w:b w:val="0"/>
+      <w:bCs/>
+      <w:kern w:val="0"/>
+      <w:sz w:val="28"/>
+      <w:szCs w:val="24"/>
+      <w:lang w:val="ru-RU"/>
+      <w14:ligatures w14:val="none"/>
+    </w:rPr>
+  </w:style>
 </w:styles>
 </file>
 

</xml_diff>